<commit_message>
Correção do PAA - 004
</commit_message>
<xml_diff>
--- a/Projeto/GQA/PAA - 004.docx
+++ b/Projeto/GQA/PAA - 004.docx
@@ -1034,6 +1034,16 @@
               </w:rPr>
               <w:t>Matheus Ribeiro Pimenta Nunes</w:t>
             </w:r>
+            <w:r>
+              <w:rPr>
+                <w:rFonts w:ascii="Arial" w:eastAsia="Arial" w:hAnsi="Arial" w:cs="Arial"/>
+                <w:b w:val="0"/>
+                <w:bCs w:val="0"/>
+                <w:sz w:val="16"/>
+                <w:szCs w:val="16"/>
+              </w:rPr>
+              <w:t xml:space="preserve"> – Gerente de Projeto</w:t>
+            </w:r>
           </w:p>
           <w:p>
             <w:pPr>
@@ -1160,8 +1170,6 @@
               </w:rPr>
               <w:t>25/10/2016</w:t>
             </w:r>
-            <w:bookmarkStart w:id="0" w:name="_GoBack"/>
-            <w:bookmarkEnd w:id="0"/>
           </w:p>
           <w:p>
             <w:pPr>
@@ -1274,30 +1282,42 @@
           <w:p>
             <w:pPr>
               <w:rPr>
-                <w:rFonts w:ascii="Arial" w:hAnsi="Arial" w:cs="Arial"/>
-                <w:b w:val="0"/>
-                <w:sz w:val="16"/>
-              </w:rPr>
-            </w:pPr>
-            <w:r>
-              <w:rPr>
-                <w:rFonts w:ascii="Arial" w:eastAsia="Arial" w:hAnsi="Arial" w:cs="Arial"/>
-                <w:b w:val="0"/>
-                <w:bCs w:val="0"/>
-                <w:sz w:val="16"/>
-                <w:szCs w:val="16"/>
-              </w:rPr>
-              <w:t>&lt;Especificar as ações tomadas para corrigir a não-conformidade&gt;</w:t>
-            </w:r>
-          </w:p>
-          <w:p>
-            <w:pPr>
-              <w:rPr>
-                <w:rFonts w:ascii="Arial" w:hAnsi="Arial" w:cs="Arial"/>
-                <w:b w:val="0"/>
-                <w:sz w:val="16"/>
-              </w:rPr>
-            </w:pPr>
+                <w:rFonts w:ascii="Arial" w:eastAsia="Arial" w:hAnsi="Arial" w:cs="Arial"/>
+                <w:b w:val="0"/>
+                <w:bCs w:val="0"/>
+                <w:sz w:val="16"/>
+                <w:szCs w:val="16"/>
+              </w:rPr>
+            </w:pPr>
+            <w:r>
+              <w:rPr>
+                <w:rFonts w:ascii="Arial" w:eastAsia="Arial" w:hAnsi="Arial" w:cs="Arial"/>
+                <w:b w:val="0"/>
+                <w:bCs w:val="0"/>
+                <w:sz w:val="16"/>
+                <w:szCs w:val="16"/>
+              </w:rPr>
+              <w:t xml:space="preserve">Foi definido um padrão de nomenclatura para os artefatos de prototipagem. </w:t>
+            </w:r>
+          </w:p>
+          <w:p>
+            <w:pPr>
+              <w:rPr>
+                <w:rFonts w:ascii="Arial" w:hAnsi="Arial" w:cs="Arial"/>
+                <w:b w:val="0"/>
+                <w:sz w:val="16"/>
+              </w:rPr>
+            </w:pPr>
+            <w:r>
+              <w:rPr>
+                <w:rFonts w:ascii="Arial" w:eastAsia="Arial" w:hAnsi="Arial" w:cs="Arial"/>
+                <w:b w:val="0"/>
+                <w:bCs w:val="0"/>
+                <w:sz w:val="16"/>
+                <w:szCs w:val="16"/>
+              </w:rPr>
+              <w:t>Foi alocado um espaço e discriminada uma pasta para o armazenamento dos artefatos gerados nas atividades de prototipagem.</w:t>
+            </w:r>
           </w:p>
           <w:p>
             <w:pPr>
@@ -1387,7 +1407,7 @@
                 <w:sz w:val="16"/>
                 <w:szCs w:val="16"/>
               </w:rPr>
-              <w:t>&lt;Nesse campo será preenchido com TPC das não-conformidades&gt;</w:t>
+              <w:t>1 dia</w:t>
             </w:r>
           </w:p>
           <w:p/>
@@ -1406,7 +1426,7 @@
                 <w:sz w:val="16"/>
                 <w:szCs w:val="16"/>
               </w:rPr>
-              <w:t>&lt;nesse campo será preenchido com o TRC das não-conformidades&gt;</w:t>
+              <w:t>3 dias</w:t>
             </w:r>
           </w:p>
         </w:tc>
@@ -1476,17 +1496,18 @@
                 <w:rFonts w:ascii="Arial" w:hAnsi="Arial" w:cs="Arial"/>
                 <w:b w:val="0"/>
                 <w:sz w:val="16"/>
-              </w:rPr>
-            </w:pPr>
-            <w:r>
-              <w:rPr>
-                <w:rFonts w:ascii="Arial" w:eastAsia="Arial" w:hAnsi="Arial" w:cs="Arial"/>
-                <w:b w:val="0"/>
-                <w:bCs w:val="0"/>
-                <w:sz w:val="16"/>
-                <w:szCs w:val="16"/>
-              </w:rPr>
-              <w:t>&lt;Nome e Função do(s) responsável(is) pela correção das não-conformidades&gt;</w:t>
+                <w:szCs w:val="24"/>
+              </w:rPr>
+            </w:pPr>
+            <w:r>
+              <w:rPr>
+                <w:rFonts w:ascii="Arial" w:eastAsia="Arial" w:hAnsi="Arial" w:cs="Arial"/>
+                <w:b w:val="0"/>
+                <w:bCs w:val="0"/>
+                <w:sz w:val="16"/>
+                <w:szCs w:val="16"/>
+              </w:rPr>
+              <w:t>Matheus Ribeiro Pimenta Nunes – Gerente de Projeto</w:t>
             </w:r>
           </w:p>
           <w:p>
@@ -1573,7 +1594,7 @@
                 <w:sz w:val="16"/>
                 <w:szCs w:val="16"/>
               </w:rPr>
-              <w:t>&lt;Número de não-conformidades que foram corregidas&gt;</w:t>
+              <w:t>2 (duas)</w:t>
             </w:r>
           </w:p>
           <w:p/>
@@ -1592,8 +1613,10 @@
                 <w:sz w:val="16"/>
                 <w:szCs w:val="16"/>
               </w:rPr>
-              <w:t>&lt;nesse campo é preenchido com o IDAC ,que é medido em porcentagem&gt;</w:t>
-            </w:r>
+              <w:t>100%</w:t>
+            </w:r>
+            <w:bookmarkStart w:id="0" w:name="_GoBack"/>
+            <w:bookmarkEnd w:id="0"/>
           </w:p>
         </w:tc>
       </w:tr>
@@ -1907,6 +1930,7 @@
     <w:lsdException w:name="HTML Sample" w:semiHidden="1" w:unhideWhenUsed="1"/>
     <w:lsdException w:name="HTML Typewriter" w:semiHidden="1" w:unhideWhenUsed="1"/>
     <w:lsdException w:name="HTML Variable" w:semiHidden="1" w:unhideWhenUsed="1"/>
+    <w:lsdException w:name="Normal Table" w:semiHidden="1" w:unhideWhenUsed="1"/>
     <w:lsdException w:name="annotation subject" w:semiHidden="1" w:unhideWhenUsed="1"/>
     <w:lsdException w:name="No List" w:semiHidden="1" w:unhideWhenUsed="1"/>
     <w:lsdException w:name="Outline List 1" w:semiHidden="1" w:unhideWhenUsed="1"/>
@@ -1953,8 +1977,10 @@
     <w:lsdException w:name="Table Subtle 2" w:semiHidden="1" w:unhideWhenUsed="1"/>
     <w:lsdException w:name="Table Web 1" w:semiHidden="1" w:unhideWhenUsed="1"/>
     <w:lsdException w:name="Table Web 2" w:semiHidden="1" w:unhideWhenUsed="1"/>
+    <w:lsdException w:name="Table Web 3" w:semiHidden="1" w:unhideWhenUsed="1"/>
     <w:lsdException w:name="Balloon Text" w:semiHidden="1" w:unhideWhenUsed="1"/>
     <w:lsdException w:name="Table Grid" w:uiPriority="39"/>
+    <w:lsdException w:name="Table Theme" w:semiHidden="1" w:unhideWhenUsed="1"/>
     <w:lsdException w:name="Placeholder Text" w:semiHidden="1"/>
     <w:lsdException w:name="No Spacing" w:uiPriority="1" w:qFormat="1"/>
     <w:lsdException w:name="Light Shading" w:uiPriority="60"/>

</xml_diff>